<commit_message>
added images & fixed reference.
</commit_message>
<xml_diff>
--- a/build/gmu-techman-business-plan-text-2020-04-11.docx
+++ b/build/gmu-techman-business-plan-text-2020-04-11.docx
@@ -125,7 +125,7 @@
         <w:pStyle w:val="BodyText"/>
       </w:pPr>
       <w:r>
-        <w:t xml:space="preserve">Verkilo seeks to streamline the self-published author workflow through a two-sided platform where authors create their work and are automatically paired with a suitable editor for final collaboration. This will reduce friction in the production process for the author, and by assisting with scheduling we will improve our editor’s quality of life. As a platform, we are like Airbnb and Uber. We generate revenue in two ways: by levying a service charge on author/editor transactions and by charging a monthly subscription to the authors. By establishing a modest foothold in the self-publishing industry by Year 5, we expect to generate $4.5 in revenue. Our ideal exit strategy is acquisition by Amazon.</w:t>
+        <w:t xml:space="preserve">Verkilo seeks to streamline the self-published author workflow through a two-sided platform where authors create their work and are automatically paired with a suitable editor for final collaboration. This will reduce friction in the production process for the author, and by assisting with scheduling we will improve our editor’s quality of life. As a platform, we are like Airbnb and Uber. We generate revenue in two ways: by levying a service charge on author/editor transactions and by charging a monthly subscription to the authors. By establishing a modest foothold in the self-publishing industry by Year 5, we expect to generate $4.5 million in revenue. Our ideal exit strategy is acquisition by Amazon.</w:t>
       </w:r>
     </w:p>
     <w:p>
@@ -3335,7 +3335,19 @@
         <w:t xml:space="preserve"> </w:t>
       </w:r>
       <w:r>
-        <w:t xml:space="preserve">will be a randomized at 80% of the collected data, and the test/validation data sets will comprise approximately 20% of the remainder. Our assumptions through research of best fit algorithms from what we know are the basis for Match.com, Tinder, and E-Harmony is to apply Hierarchical Agglomerative Clustering and K-Means Clustering models written in python to extract high-value relationships based on structured (known metrics) and unstructured data (unknown, derived variables). Structured data types are metrics we have already predetermines through our research and unstructured data is collected from interactions between the author and editors and their use of the platform (i.e., blogs, media, and site-navigations).</w:t>
+        <w:t xml:space="preserve">will be a randomized at 80% of the collected data, and the test/validation data sets will comprise approximately 20% of the remainder. Our assumptions through research of best fit algorithms from what we know are the basis for Match.com, Tinder, and E-Harmony is to apply Hierarchical Agglomerative Clustering and K-Means Clustering models written in python to extract high-value relationships based on structured (known metrics) and unstructured data (unknown, derived variables).</w:t>
+      </w:r>
+      <w:r>
+        <w:t xml:space="preserve"> </w:t>
+      </w:r>
+      <w:r>
+        <w:t xml:space="preserve">(Santos, 2020)</w:t>
+      </w:r>
+      <w:r>
+        <w:t xml:space="preserve"> </w:t>
+      </w:r>
+      <w:r>
+        <w:t xml:space="preserve">Structured data types are metrics we have already predetermines through our research and unstructured data is collected from interactions between the author and editors and their use of the platform (i.e., blogs, media, and site-navigations).</w:t>
       </w:r>
     </w:p>
     <w:p>
@@ -8328,13 +8340,131 @@
     </w:p>
     <w:p>
       <w:pPr>
+        <w:pStyle w:val="CaptionedFigure"/>
+      </w:pPr>
+      <w:r>
+        <w:drawing>
+          <wp:inline>
+            <wp:extent cx="5943600" cy="2356021"/>
+            <wp:effectExtent b="0" l="0" r="0" t="0"/>
+            <wp:docPr descr="Lorem ipsum dolor sit amet" title="" id="1" name="Picture"/>
+            <a:graphic>
+              <a:graphicData uri="http://schemas.openxmlformats.org/drawingml/2006/picture">
+                <pic:pic>
+                  <pic:nvPicPr>
+                    <pic:cNvPr descr="./media/react-stack.png" id="0" name="Picture"/>
+                    <pic:cNvPicPr>
+                      <a:picLocks noChangeArrowheads="1" noChangeAspect="1"/>
+                    </pic:cNvPicPr>
+                  </pic:nvPicPr>
+                  <pic:blipFill>
+                    <a:blip r:embed="rId84"/>
+                    <a:stretch>
+                      <a:fillRect/>
+                    </a:stretch>
+                  </pic:blipFill>
+                  <pic:spPr bwMode="auto">
+                    <a:xfrm>
+                      <a:off x="0" y="0"/>
+                      <a:ext cx="5943600" cy="2356021"/>
+                    </a:xfrm>
+                    <a:prstGeom prst="rect">
+                      <a:avLst/>
+                    </a:prstGeom>
+                    <a:noFill/>
+                    <a:ln w="9525">
+                      <a:noFill/>
+                      <a:headEnd/>
+                      <a:tailEnd/>
+                    </a:ln>
+                  </pic:spPr>
+                </pic:pic>
+              </a:graphicData>
+            </a:graphic>
+          </wp:inline>
+        </w:drawing>
+      </w:r>
+    </w:p>
+    <w:p>
+      <w:pPr>
+        <w:pStyle w:val="ImageCaption"/>
+      </w:pPr>
+      <w:r>
+        <w:t xml:space="preserve">Lorem ipsum dolor sit amet</w:t>
+      </w:r>
+    </w:p>
+    <w:p>
+      <w:pPr>
+        <w:pStyle w:val="BodyText"/>
+      </w:pPr>
+      <w:r>
+        <w:t xml:space="preserve">\</w:t>
+      </w:r>
+    </w:p>
+    <w:p>
+      <w:pPr>
+        <w:pStyle w:val="CaptionedFigure"/>
+      </w:pPr>
+      <w:r>
+        <w:drawing>
+          <wp:inline>
+            <wp:extent cx="5943600" cy="3833622"/>
+            <wp:effectExtent b="0" l="0" r="0" t="0"/>
+            <wp:docPr descr="Lorem ipsum dolor sit amet" title="" id="1" name="Picture"/>
+            <a:graphic>
+              <a:graphicData uri="http://schemas.openxmlformats.org/drawingml/2006/picture">
+                <pic:pic>
+                  <pic:nvPicPr>
+                    <pic:cNvPr descr="./media/react-crossplatform.png" id="0" name="Picture"/>
+                    <pic:cNvPicPr>
+                      <a:picLocks noChangeArrowheads="1" noChangeAspect="1"/>
+                    </pic:cNvPicPr>
+                  </pic:nvPicPr>
+                  <pic:blipFill>
+                    <a:blip r:embed="rId85"/>
+                    <a:stretch>
+                      <a:fillRect/>
+                    </a:stretch>
+                  </pic:blipFill>
+                  <pic:spPr bwMode="auto">
+                    <a:xfrm>
+                      <a:off x="0" y="0"/>
+                      <a:ext cx="5943600" cy="3833622"/>
+                    </a:xfrm>
+                    <a:prstGeom prst="rect">
+                      <a:avLst/>
+                    </a:prstGeom>
+                    <a:noFill/>
+                    <a:ln w="9525">
+                      <a:noFill/>
+                      <a:headEnd/>
+                      <a:tailEnd/>
+                    </a:ln>
+                  </pic:spPr>
+                </pic:pic>
+              </a:graphicData>
+            </a:graphic>
+          </wp:inline>
+        </w:drawing>
+      </w:r>
+    </w:p>
+    <w:p>
+      <w:pPr>
+        <w:pStyle w:val="ImageCaption"/>
+      </w:pPr>
+      <w:r>
+        <w:t xml:space="preserve">Lorem ipsum dolor sit amet</w:t>
+      </w:r>
+    </w:p>
+    <w:p>
+      <w:pPr>
         <w:pStyle w:val="Heading2"/>
       </w:pPr>
-      <w:bookmarkStart w:id="84" w:name="application-infrastructure"/>
+      <w:bookmarkStart w:id="86" w:name="application-infrastructure"/>
       <w:r>
         <w:t xml:space="preserve">Application Infrastructure</w:t>
       </w:r>
-      <w:bookmarkEnd w:id="84"/>
+      <w:bookmarkEnd w:id="86"/>
     </w:p>
     <w:p>
       <w:pPr>
@@ -8369,11 +8499,11 @@
       <w:pPr>
         <w:pStyle w:val="Heading2"/>
       </w:pPr>
-      <w:bookmarkStart w:id="85" w:name="customer-support-plan"/>
+      <w:bookmarkStart w:id="87" w:name="customer-support-plan"/>
       <w:r>
         <w:t xml:space="preserve">Customer Support Plan</w:t>
       </w:r>
-      <w:bookmarkEnd w:id="85"/>
+      <w:bookmarkEnd w:id="87"/>
     </w:p>
     <w:p>
       <w:pPr>
@@ -8539,11 +8669,11 @@
       <w:pPr>
         <w:pStyle w:val="Heading2"/>
       </w:pPr>
-      <w:bookmarkStart w:id="86" w:name="professional-matchmaking-traits"/>
+      <w:bookmarkStart w:id="88" w:name="professional-matchmaking-traits"/>
       <w:r>
         <w:t xml:space="preserve">Professional Matchmaking Traits</w:t>
       </w:r>
-      <w:bookmarkEnd w:id="86"/>
+      <w:bookmarkEnd w:id="88"/>
     </w:p>
     <w:p>
       <w:pPr>
@@ -8907,14 +9037,14 @@
       <w:pPr>
         <w:pStyle w:val="Heading2"/>
       </w:pPr>
-      <w:bookmarkStart w:id="87" w:name="bibliography"/>
+      <w:bookmarkStart w:id="89" w:name="bibliography"/>
       <w:r>
         <w:t xml:space="preserve">Bibliography</w:t>
       </w:r>
-      <w:bookmarkEnd w:id="87"/>
-    </w:p>
-    <w:bookmarkStart w:id="118" w:name="refs"/>
-    <w:bookmarkStart w:id="89" w:name="ref-noauthor_20booksto50k_nodate"/>
+      <w:bookmarkEnd w:id="89"/>
+    </w:p>
+    <w:bookmarkStart w:id="122" w:name="refs"/>
+    <w:bookmarkStart w:id="91" w:name="ref-noauthor_20booksto50k_nodate"/>
     <w:p>
       <w:pPr>
         <w:pStyle w:val="Bibliography"/>
@@ -8931,7 +9061,7 @@
       <w:r>
         <w:t xml:space="preserve"> </w:t>
       </w:r>
-      <w:hyperlink r:id="rId88">
+      <w:hyperlink r:id="rId90">
         <w:r>
           <w:rPr>
             <w:rStyle w:val="Hyperlink"/>
@@ -8940,8 +9070,8 @@
         </w:r>
       </w:hyperlink>
     </w:p>
-    <w:bookmarkEnd w:id="89"/>
-    <w:bookmarkStart w:id="91" w:name="ref-noauthor_ibisworld_nodate"/>
+    <w:bookmarkEnd w:id="91"/>
+    <w:bookmarkStart w:id="93" w:name="ref-noauthor_ibisworld_nodate"/>
     <w:p>
       <w:pPr>
         <w:pStyle w:val="Bibliography"/>
@@ -8958,7 +9088,7 @@
       <w:r>
         <w:t xml:space="preserve"> </w:t>
       </w:r>
-      <w:hyperlink r:id="rId90">
+      <w:hyperlink r:id="rId92">
         <w:r>
           <w:rPr>
             <w:rStyle w:val="Hyperlink"/>
@@ -8967,8 +9097,8 @@
         </w:r>
       </w:hyperlink>
     </w:p>
-    <w:bookmarkEnd w:id="91"/>
-    <w:bookmarkStart w:id="92" w:name="ref-hagel_power_2015"/>
+    <w:bookmarkEnd w:id="93"/>
+    <w:bookmarkStart w:id="94" w:name="ref-hagel_power_2015"/>
     <w:p>
       <w:pPr>
         <w:pStyle w:val="Bibliography"/>
@@ -8989,8 +9119,8 @@
         <w:t xml:space="preserve">.</w:t>
       </w:r>
     </w:p>
-    <w:bookmarkEnd w:id="92"/>
-    <w:bookmarkStart w:id="94" w:name="ref-gartner_magic_nodate"/>
+    <w:bookmarkEnd w:id="94"/>
+    <w:bookmarkStart w:id="96" w:name="ref-gartner_magic_nodate"/>
     <w:p>
       <w:pPr>
         <w:pStyle w:val="Bibliography"/>
@@ -9013,7 +9143,7 @@
       <w:r>
         <w:t xml:space="preserve"> </w:t>
       </w:r>
-      <w:hyperlink r:id="rId93">
+      <w:hyperlink r:id="rId95">
         <w:r>
           <w:rPr>
             <w:rStyle w:val="Hyperlink"/>
@@ -9022,8 +9152,8 @@
         </w:r>
       </w:hyperlink>
     </w:p>
-    <w:bookmarkEnd w:id="94"/>
-    <w:bookmarkStart w:id="96" w:name="ref-noauthor_national_nodate"/>
+    <w:bookmarkEnd w:id="96"/>
+    <w:bookmarkStart w:id="98" w:name="ref-noauthor_national_nodate"/>
     <w:p>
       <w:pPr>
         <w:pStyle w:val="Bibliography"/>
@@ -9040,7 +9170,7 @@
       <w:r>
         <w:t xml:space="preserve"> </w:t>
       </w:r>
-      <w:hyperlink r:id="rId95">
+      <w:hyperlink r:id="rId97">
         <w:r>
           <w:rPr>
             <w:rStyle w:val="Hyperlink"/>
@@ -9049,8 +9179,8 @@
         </w:r>
       </w:hyperlink>
     </w:p>
-    <w:bookmarkEnd w:id="96"/>
-    <w:bookmarkStart w:id="98" w:name="ref-bowker_news_nodate"/>
+    <w:bookmarkEnd w:id="98"/>
+    <w:bookmarkStart w:id="100" w:name="ref-bowker_news_nodate"/>
     <w:p>
       <w:pPr>
         <w:pStyle w:val="Bibliography"/>
@@ -9067,7 +9197,7 @@
       <w:r>
         <w:t xml:space="preserve"> </w:t>
       </w:r>
-      <w:hyperlink r:id="rId97">
+      <w:hyperlink r:id="rId99">
         <w:r>
           <w:rPr>
             <w:rStyle w:val="Hyperlink"/>
@@ -9076,8 +9206,8 @@
         </w:r>
       </w:hyperlink>
     </w:p>
-    <w:bookmarkEnd w:id="98"/>
-    <w:bookmarkStart w:id="100" w:name="ref-annelise_porters_nodate"/>
+    <w:bookmarkEnd w:id="100"/>
+    <w:bookmarkStart w:id="102" w:name="ref-annelise_porters_nodate"/>
     <w:p>
       <w:pPr>
         <w:pStyle w:val="Bibliography"/>
@@ -9100,7 +9230,7 @@
       <w:r>
         <w:t xml:space="preserve"> </w:t>
       </w:r>
-      <w:hyperlink r:id="rId99">
+      <w:hyperlink r:id="rId101">
         <w:r>
           <w:rPr>
             <w:rStyle w:val="Hyperlink"/>
@@ -9109,8 +9239,8 @@
         </w:r>
       </w:hyperlink>
     </w:p>
-    <w:bookmarkEnd w:id="100"/>
-    <w:bookmarkStart w:id="102" w:name="ref-pofeldt_new_nodate"/>
+    <w:bookmarkEnd w:id="102"/>
+    <w:bookmarkStart w:id="104" w:name="ref-pofeldt_new_nodate"/>
     <w:p>
       <w:pPr>
         <w:pStyle w:val="Bibliography"/>
@@ -9133,7 +9263,7 @@
       <w:r>
         <w:t xml:space="preserve"> </w:t>
       </w:r>
-      <w:hyperlink r:id="rId101">
+      <w:hyperlink r:id="rId103">
         <w:r>
           <w:rPr>
             <w:rStyle w:val="Hyperlink"/>
@@ -9142,8 +9272,8 @@
         </w:r>
       </w:hyperlink>
     </w:p>
-    <w:bookmarkEnd w:id="102"/>
-    <w:bookmarkStart w:id="104" w:name="ref-polovets_how_nodate"/>
+    <w:bookmarkEnd w:id="104"/>
+    <w:bookmarkStart w:id="106" w:name="ref-polovets_how_nodate"/>
     <w:p>
       <w:pPr>
         <w:pStyle w:val="Bibliography"/>
@@ -9166,7 +9296,7 @@
       <w:r>
         <w:t xml:space="preserve"> </w:t>
       </w:r>
-      <w:hyperlink r:id="rId103">
+      <w:hyperlink r:id="rId105">
         <w:r>
           <w:rPr>
             <w:rStyle w:val="Hyperlink"/>
@@ -9175,8 +9305,8 @@
         </w:r>
       </w:hyperlink>
     </w:p>
-    <w:bookmarkEnd w:id="104"/>
-    <w:bookmarkStart w:id="106" w:name="ref-polovets_startups_nodate"/>
+    <w:bookmarkEnd w:id="106"/>
+    <w:bookmarkStart w:id="108" w:name="ref-polovets_startups_nodate"/>
     <w:p>
       <w:pPr>
         <w:pStyle w:val="Bibliography"/>
@@ -9199,7 +9329,7 @@
       <w:r>
         <w:t xml:space="preserve"> </w:t>
       </w:r>
-      <w:hyperlink r:id="rId105">
+      <w:hyperlink r:id="rId107">
         <w:r>
           <w:rPr>
             <w:rStyle w:val="Hyperlink"/>
@@ -9208,8 +9338,8 @@
         </w:r>
       </w:hyperlink>
     </w:p>
-    <w:bookmarkEnd w:id="106"/>
-    <w:bookmarkStart w:id="108" w:name="ref-technavio_publishing_nodate"/>
+    <w:bookmarkEnd w:id="108"/>
+    <w:bookmarkStart w:id="110" w:name="ref-technavio_publishing_nodate"/>
     <w:p>
       <w:pPr>
         <w:pStyle w:val="Bibliography"/>
@@ -9232,7 +9362,7 @@
       <w:r>
         <w:t xml:space="preserve"> </w:t>
       </w:r>
-      <w:hyperlink r:id="rId107">
+      <w:hyperlink r:id="rId109">
         <w:r>
           <w:rPr>
             <w:rStyle w:val="Hyperlink"/>
@@ -9241,8 +9371,41 @@
         </w:r>
       </w:hyperlink>
     </w:p>
-    <w:bookmarkEnd w:id="108"/>
-    <w:bookmarkStart w:id="110" w:name="ref-noauthor_self_nodate"/>
+    <w:bookmarkEnd w:id="110"/>
+    <w:bookmarkStart w:id="112" w:name="ref-santos_dating_2020"/>
+    <w:p>
+      <w:pPr>
+        <w:pStyle w:val="Bibliography"/>
+      </w:pPr>
+      <w:r>
+        <w:t xml:space="preserve">Santos, M. (2020). Dating Algorithms using Machine Learning and AI. In</w:t>
+      </w:r>
+      <w:r>
+        <w:t xml:space="preserve"> </w:t>
+      </w:r>
+      <w:r>
+        <w:rPr>
+          <w:i/>
+        </w:rPr>
+        <w:t xml:space="preserve">Medium</w:t>
+      </w:r>
+      <w:r>
+        <w:t xml:space="preserve">.</w:t>
+      </w:r>
+      <w:r>
+        <w:t xml:space="preserve"> </w:t>
+      </w:r>
+      <w:hyperlink r:id="rId111">
+        <w:r>
+          <w:rPr>
+            <w:rStyle w:val="Hyperlink"/>
+          </w:rPr>
+          <w:t xml:space="preserve">https://towardsdatascience.com/dating-algorithms-using-machine-learning-and-ai-814b68ecd75e</w:t>
+        </w:r>
+      </w:hyperlink>
+    </w:p>
+    <w:bookmarkEnd w:id="112"/>
+    <w:bookmarkStart w:id="114" w:name="ref-noauthor_self_nodate"/>
     <w:p>
       <w:pPr>
         <w:pStyle w:val="Bibliography"/>
@@ -9259,7 +9422,7 @@
       <w:r>
         <w:t xml:space="preserve"> </w:t>
       </w:r>
-      <w:hyperlink r:id="rId109">
+      <w:hyperlink r:id="rId113">
         <w:r>
           <w:rPr>
             <w:rStyle w:val="Hyperlink"/>
@@ -9268,8 +9431,8 @@
         </w:r>
       </w:hyperlink>
     </w:p>
-    <w:bookmarkEnd w:id="110"/>
-    <w:bookmarkStart w:id="111" w:name="ref-bowker_self-publishing_2019"/>
+    <w:bookmarkEnd w:id="114"/>
+    <w:bookmarkStart w:id="115" w:name="ref-bowker_self-publishing_2019"/>
     <w:p>
       <w:pPr>
         <w:pStyle w:val="Bibliography"/>
@@ -9290,8 +9453,8 @@
         <w:t xml:space="preserve">.</w:t>
       </w:r>
     </w:p>
-    <w:bookmarkEnd w:id="111"/>
-    <w:bookmarkStart w:id="113" w:name="ref-sequoia_two-sided_2018"/>
+    <w:bookmarkEnd w:id="115"/>
+    <w:bookmarkStart w:id="117" w:name="ref-sequoia_two-sided_2018"/>
     <w:p>
       <w:pPr>
         <w:pStyle w:val="Bibliography"/>
@@ -9314,7 +9477,7 @@
       <w:r>
         <w:t xml:space="preserve"> </w:t>
       </w:r>
-      <w:hyperlink r:id="rId112">
+      <w:hyperlink r:id="rId116">
         <w:r>
           <w:rPr>
             <w:rStyle w:val="Hyperlink"/>
@@ -9323,8 +9486,8 @@
         </w:r>
       </w:hyperlink>
     </w:p>
-    <w:bookmarkEnd w:id="113"/>
-    <w:bookmarkStart w:id="115" w:name="ref-smith_lower_nodate"/>
+    <w:bookmarkEnd w:id="117"/>
+    <w:bookmarkStart w:id="119" w:name="ref-smith_lower_nodate"/>
     <w:p>
       <w:pPr>
         <w:pStyle w:val="Bibliography"/>
@@ -9347,7 +9510,7 @@
       <w:r>
         <w:t xml:space="preserve"> </w:t>
       </w:r>
-      <w:hyperlink r:id="rId114">
+      <w:hyperlink r:id="rId118">
         <w:r>
           <w:rPr>
             <w:rStyle w:val="Hyperlink"/>
@@ -9356,8 +9519,8 @@
         </w:r>
       </w:hyperlink>
     </w:p>
-    <w:bookmarkEnd w:id="115"/>
-    <w:bookmarkStart w:id="117" w:name="ref-statista_book_2020"/>
+    <w:bookmarkEnd w:id="119"/>
+    <w:bookmarkStart w:id="121" w:name="ref-statista_book_2020"/>
     <w:p>
       <w:pPr>
         <w:pStyle w:val="Bibliography"/>
@@ -9380,7 +9543,7 @@
       <w:r>
         <w:t xml:space="preserve"> </w:t>
       </w:r>
-      <w:hyperlink r:id="rId116">
+      <w:hyperlink r:id="rId120">
         <w:r>
           <w:rPr>
             <w:rStyle w:val="Hyperlink"/>
@@ -9389,8 +9552,8 @@
         </w:r>
       </w:hyperlink>
     </w:p>
-    <w:bookmarkEnd w:id="117"/>
-    <w:bookmarkEnd w:id="118"/>
+    <w:bookmarkEnd w:id="121"/>
+    <w:bookmarkEnd w:id="122"/>
     <w:sectPr>
       <w:headerReference w:type="default" r:id="rId9"/>
       <w:footerReference w:type="even" r:id="rId11"/>

</xml_diff>